<commit_message>
Background and Menu Update
Background changed to match window size oaf 700
</commit_message>
<xml_diff>
--- a/utilites/Abstract.docx
+++ b/utilites/Abstract.docx
@@ -643,7 +643,55 @@
           <w:szCs w:val="24"/>
         </w:rPr>
         <w:tab/>
-        <w:t>Everyday more games are made with the intention of entertaining those who play them. Bullet Hell, a sub-genre of video game, is a game where the player must dodge projectiles thrown at them by various enemies and ultimately beat the final boss to complete the game. Due to their difficulty and simplicity they have recently become extremely popular.</w:t>
+        <w:t>Every</w:t>
+      </w:r>
+      <w:r>
+        <w:rPr>
+          <w:rFonts w:ascii="Times New Roman" w:hAnsi="Times New Roman" w:cs="Times New Roman"/>
+          <w:sz w:val="24"/>
+          <w:szCs w:val="24"/>
+        </w:rPr>
+        <w:t xml:space="preserve"> </w:t>
+      </w:r>
+      <w:r>
+        <w:rPr>
+          <w:rFonts w:ascii="Times New Roman" w:hAnsi="Times New Roman" w:cs="Times New Roman"/>
+          <w:sz w:val="24"/>
+          <w:szCs w:val="24"/>
+        </w:rPr>
+        <w:t>day more games are made with the intention of entertaining those who play them. Bullet Hell</w:t>
+      </w:r>
+      <w:r>
+        <w:rPr>
+          <w:rFonts w:ascii="Times New Roman" w:hAnsi="Times New Roman" w:cs="Times New Roman"/>
+          <w:sz w:val="24"/>
+          <w:szCs w:val="24"/>
+        </w:rPr>
+        <w:t xml:space="preserve"> </w:t>
+      </w:r>
+      <w:r>
+        <w:rPr>
+          <w:rFonts w:ascii="Times New Roman" w:hAnsi="Times New Roman" w:cs="Times New Roman"/>
+          <w:sz w:val="24"/>
+          <w:szCs w:val="24"/>
+        </w:rPr>
+        <w:t xml:space="preserve">is a </w:t>
+      </w:r>
+      <w:r>
+        <w:rPr>
+          <w:rFonts w:ascii="Times New Roman" w:hAnsi="Times New Roman" w:cs="Times New Roman"/>
+          <w:sz w:val="24"/>
+          <w:szCs w:val="24"/>
+        </w:rPr>
+        <w:t>type of video-</w:t>
+      </w:r>
+      <w:r>
+        <w:rPr>
+          <w:rFonts w:ascii="Times New Roman" w:hAnsi="Times New Roman" w:cs="Times New Roman"/>
+          <w:sz w:val="24"/>
+          <w:szCs w:val="24"/>
+        </w:rPr>
+        <w:t>game where the player must dodge projectiles thrown at them by various enemies and ultimately beat the final boss to complete the game. Due to their difficulty and simplicity they have recently become extremely popular.</w:t>
       </w:r>
       <w:r>
         <w:rPr>
@@ -661,8 +709,6 @@
         </w:rPr>
         <w:t>well-designed game with entertainment value while gaining programming experience.</w:t>
       </w:r>
-      <w:bookmarkStart w:id="0" w:name="_GoBack"/>
-      <w:bookmarkEnd w:id="0"/>
     </w:p>
     <w:p>
       <w:pPr>
@@ -680,7 +726,7 @@
           <w:szCs w:val="24"/>
         </w:rPr>
         <w:tab/>
-        <w:t xml:space="preserve">A program was planned, written, and tested in order to construct a Bullet Hell game from scratch </w:t>
+        <w:t xml:space="preserve">A program was planned, written, and tested in order to construct a Bullet Hell game </w:t>
       </w:r>
       <w:r>
         <w:rPr>
@@ -696,7 +742,23 @@
           <w:sz w:val="24"/>
           <w:szCs w:val="24"/>
         </w:rPr>
-        <w:t xml:space="preserve">in mind. The games difficulty, system compatibility, and </w:t>
+        <w:t>in mind. The game</w:t>
+      </w:r>
+      <w:r>
+        <w:rPr>
+          <w:rFonts w:ascii="Times New Roman" w:hAnsi="Times New Roman" w:cs="Times New Roman"/>
+          <w:sz w:val="24"/>
+          <w:szCs w:val="24"/>
+        </w:rPr>
+        <w:t>’</w:t>
+      </w:r>
+      <w:r>
+        <w:rPr>
+          <w:rFonts w:ascii="Times New Roman" w:hAnsi="Times New Roman" w:cs="Times New Roman"/>
+          <w:sz w:val="24"/>
+          <w:szCs w:val="24"/>
+        </w:rPr>
+        <w:t xml:space="preserve">s difficulty, system compatibility, and </w:t>
       </w:r>
       <w:r>
         <w:rPr>
@@ -720,23 +782,32 @@
           <w:sz w:val="24"/>
           <w:szCs w:val="24"/>
         </w:rPr>
-        <w:t xml:space="preserve"> Catapult audience</w:t>
-      </w:r>
-      <w:r>
-        <w:rPr>
-          <w:rFonts w:ascii="Times New Roman" w:hAnsi="Times New Roman" w:cs="Times New Roman"/>
-          <w:sz w:val="24"/>
-          <w:szCs w:val="24"/>
-        </w:rPr>
-        <w:t xml:space="preserve">. The program was coded in such a way that users could interact with the game elements via </w:t>
-      </w:r>
-      <w:r>
-        <w:rPr>
-          <w:rFonts w:ascii="Times New Roman" w:hAnsi="Times New Roman" w:cs="Times New Roman"/>
-          <w:sz w:val="24"/>
-          <w:szCs w:val="24"/>
-        </w:rPr>
-        <w:t xml:space="preserve">their computer. </w:t>
+        <w:t xml:space="preserve"> </w:t>
+      </w:r>
+      <w:r>
+        <w:rPr>
+          <w:rFonts w:ascii="Times New Roman" w:hAnsi="Times New Roman" w:cs="Times New Roman"/>
+          <w:sz w:val="24"/>
+          <w:szCs w:val="24"/>
+          <w:highlight w:val="yellow"/>
+        </w:rPr>
+        <w:t>Catapult</w:t>
+      </w:r>
+      <w:r>
+        <w:rPr>
+          <w:rFonts w:ascii="Times New Roman" w:hAnsi="Times New Roman" w:cs="Times New Roman"/>
+          <w:sz w:val="24"/>
+          <w:szCs w:val="24"/>
+        </w:rPr>
+        <w:t xml:space="preserve"> audience</w:t>
+      </w:r>
+      <w:r>
+        <w:rPr>
+          <w:rFonts w:ascii="Times New Roman" w:hAnsi="Times New Roman" w:cs="Times New Roman"/>
+          <w:sz w:val="24"/>
+          <w:szCs w:val="24"/>
+        </w:rPr>
+        <w:t xml:space="preserve">. </w:t>
       </w:r>
       <w:r>
         <w:rPr>
@@ -792,17 +863,10 @@
           <w:sz w:val="24"/>
           <w:szCs w:val="24"/>
         </w:rPr>
-        <w:t xml:space="preserve">they lose one of three lives and temporarily </w:t>
-      </w:r>
-      <w:r>
-        <w:rPr>
-          <w:rFonts w:ascii="Times New Roman" w:hAnsi="Times New Roman" w:cs="Times New Roman"/>
-          <w:sz w:val="24"/>
-          <w:szCs w:val="24"/>
-        </w:rPr>
-        <w:lastRenderedPageBreak/>
-        <w:t>gain invincibility so they can recover. The game finishes when the user defeats the boss, a final enemy character.</w:t>
-      </w:r>
+        <w:t>they lose one of three lives and temporarily gain invincibility so they can recover. The game finishes when the user defeats the boss, a final enemy character.</w:t>
+      </w:r>
+      <w:bookmarkStart w:id="0" w:name="_GoBack"/>
+      <w:bookmarkEnd w:id="0"/>
     </w:p>
     <w:sectPr>
       <w:headerReference w:type="default" r:id="rId6"/>
@@ -888,7 +952,7 @@
       <w:rPr>
         <w:noProof/>
       </w:rPr>
-      <w:t>2</w:t>
+      <w:t>1</w:t>
     </w:r>
     <w:r>
       <w:rPr>

</xml_diff>